<commit_message>
Update Game Design Document
</commit_message>
<xml_diff>
--- a/GameDesignDocument.docx
+++ b/GameDesignDocument.docx
@@ -272,14 +272,7 @@
           <w:sz w:val="26"/>
           <w:szCs w:val="26"/>
         </w:rPr>
-        <w:t>Revision: 0.0.</w:t>
-      </w:r>
-      <w:r>
-        <w:rPr>
-          <w:sz w:val="26"/>
-          <w:szCs w:val="26"/>
-        </w:rPr>
-        <w:t>1</w:t>
+        <w:t>Revision: 0.0.1</w:t>
       </w:r>
     </w:p>
     <w:p>
@@ -547,16 +540,26 @@
           <w:u w:val="single"/>
         </w:rPr>
         <w:lastRenderedPageBreak/>
-        <w:t>L</w:t>
-      </w:r>
-      <w:r>
+        <w:t xml:space="preserve">License </w:t>
+      </w:r>
+    </w:p>
+    <w:p>
+      <w:pPr>
+        <w:pBdr>
+          <w:top w:val="nil"/>
+          <w:left w:val="nil"/>
+          <w:bottom w:val="nil"/>
+          <w:right w:val="nil"/>
+          <w:between w:val="nil"/>
+        </w:pBdr>
+        <w:ind w:left="360"/>
+        <w:jc w:val="center"/>
         <w:rPr>
           <w:sz w:val="26"/>
           <w:szCs w:val="26"/>
           <w:u w:val="single"/>
         </w:rPr>
-        <w:t xml:space="preserve">icense </w:t>
-      </w:r>
+      </w:pPr>
     </w:p>
     <w:p>
       <w:pPr>
@@ -572,60 +575,14 @@
         <w:rPr>
           <w:sz w:val="26"/>
           <w:szCs w:val="26"/>
-          <w:u w:val="single"/>
-        </w:rPr>
-      </w:pPr>
-    </w:p>
-    <w:p>
-      <w:pPr>
-        <w:pBdr>
-          <w:top w:val="nil"/>
-          <w:left w:val="nil"/>
-          <w:bottom w:val="nil"/>
-          <w:right w:val="nil"/>
-          <w:between w:val="nil"/>
-        </w:pBdr>
-        <w:ind w:left="360"/>
-        <w:jc w:val="center"/>
+        </w:rPr>
+      </w:pPr>
+      <w:r>
         <w:rPr>
           <w:sz w:val="26"/>
           <w:szCs w:val="26"/>
         </w:rPr>
-      </w:pPr>
-      <w:r>
-        <w:rPr>
-          <w:sz w:val="26"/>
-          <w:szCs w:val="26"/>
-        </w:rPr>
-        <w:t>If you use this in any of your games. Give credit in the GDD (this document) to</w:t>
-      </w:r>
-      <w:r>
-        <w:rPr>
-          <w:sz w:val="26"/>
-          <w:szCs w:val="26"/>
-        </w:rPr>
-        <w:t xml:space="preserve"> </w:t>
-      </w:r>
-      <w:r>
-        <w:rPr>
-          <w:sz w:val="26"/>
-          <w:szCs w:val="26"/>
-        </w:rPr>
-        <w:t>Alec Markarian</w:t>
-      </w:r>
-      <w:r>
-        <w:rPr>
-          <w:sz w:val="26"/>
-          <w:szCs w:val="26"/>
-        </w:rPr>
-        <w:t xml:space="preserve">, </w:t>
-      </w:r>
-      <w:r>
-        <w:rPr>
-          <w:sz w:val="26"/>
-          <w:szCs w:val="26"/>
-        </w:rPr>
-        <w:t xml:space="preserve">Benjamin Stanley, and Brandon </w:t>
+        <w:t xml:space="preserve">If you use this in any of your games. Give credit in the GDD (this document) to Alec Markarian, Benjamin Stanley, and Brandon </w:t>
       </w:r>
       <w:proofErr w:type="spellStart"/>
       <w:r>
@@ -799,10 +756,7 @@
             <w:fldChar w:fldCharType="begin"/>
           </w:r>
           <w:r>
-            <w:instrText xml:space="preserve"> TOC \h \u \z \n \</w:instrText>
-          </w:r>
-          <w:r>
-            <w:instrText>t "Heading 1,1,Heading 2,2,Heading 3,3,Heading 4,4,Heading 5,5,Heading 6,6,"</w:instrText>
+            <w:instrText xml:space="preserve"> TOC \h \u \z \n \t "Heading 1,1,Heading 2,2,Heading 3,3,Heading 4,4,Heading 5,5,Heading 6,6,"</w:instrText>
           </w:r>
           <w:r>
             <w:fldChar w:fldCharType="separate"/>
@@ -963,14 +917,7 @@
                 <w:color w:val="1155CC"/>
                 <w:u w:val="single"/>
               </w:rPr>
-              <w:t>Influences (B</w:t>
-            </w:r>
-            <w:r>
-              <w:rPr>
-                <w:color w:val="1155CC"/>
-                <w:u w:val="single"/>
-              </w:rPr>
-              <w:t>rief)</w:t>
+              <w:t>Influences (Brief)</w:t>
             </w:r>
           </w:hyperlink>
         </w:p>
@@ -1070,14 +1017,7 @@
                 <w:color w:val="1155CC"/>
                 <w:u w:val="single"/>
               </w:rPr>
-              <w:t>What sets this project apart</w:t>
-            </w:r>
-            <w:r>
-              <w:rPr>
-                <w:color w:val="1155CC"/>
-                <w:u w:val="single"/>
-              </w:rPr>
-              <w:t>?</w:t>
+              <w:t>What sets this project apart?</w:t>
             </w:r>
           </w:hyperlink>
         </w:p>
@@ -1760,10 +1700,7 @@
       <w:bookmarkStart w:id="9" w:name="_kvz0cxkhwt0s" w:colFirst="0" w:colLast="0"/>
       <w:bookmarkEnd w:id="9"/>
       <w:r>
-        <w:t>T</w:t>
-      </w:r>
-      <w:r>
-        <w:t>argeted platforms</w:t>
+        <w:t>Targeted platforms</w:t>
       </w:r>
     </w:p>
     <w:p>
@@ -1838,10 +1775,7 @@
       <w:bookmarkStart w:id="10" w:name="_421ijgnpyvmc" w:colFirst="0" w:colLast="0"/>
       <w:bookmarkEnd w:id="10"/>
       <w:r>
-        <w:t>M</w:t>
-      </w:r>
-      <w:r>
-        <w:t xml:space="preserve">onetization model (Brief/Document) </w:t>
+        <w:t xml:space="preserve">Monetization model (Brief/Document) </w:t>
       </w:r>
     </w:p>
     <w:p>
@@ -1880,10 +1814,7 @@
       <w:bookmarkStart w:id="11" w:name="_rdb2xo3rjh0s" w:colFirst="0" w:colLast="0"/>
       <w:bookmarkEnd w:id="11"/>
       <w:r>
-        <w:t>P</w:t>
-      </w:r>
-      <w:r>
-        <w:t xml:space="preserve">roject Scope </w:t>
+        <w:t xml:space="preserve">Project Scope </w:t>
       </w:r>
     </w:p>
     <w:p>
@@ -1964,10 +1895,7 @@
       <w:bookmarkStart w:id="12" w:name="_vcjmntatozet" w:colFirst="0" w:colLast="0"/>
       <w:bookmarkEnd w:id="12"/>
       <w:r>
-        <w:t>I</w:t>
-      </w:r>
-      <w:r>
-        <w:t>nfluences (Brief)</w:t>
+        <w:t>Influences (Brief)</w:t>
       </w:r>
     </w:p>
     <w:p>
@@ -2028,6 +1956,68 @@
       </w:pPr>
       <w:r>
         <w:t>This game has amazing match 3 mechanics with various levels</w:t>
+      </w:r>
+    </w:p>
+    <w:p>
+      <w:pPr>
+        <w:numPr>
+          <w:ilvl w:val="1"/>
+          <w:numId w:val="1"/>
+        </w:numPr>
+        <w:pBdr>
+          <w:top w:val="nil"/>
+          <w:left w:val="nil"/>
+          <w:bottom w:val="nil"/>
+          <w:right w:val="nil"/>
+          <w:between w:val="nil"/>
+        </w:pBdr>
+      </w:pPr>
+      <w:r>
+        <w:t>&lt;</w:t>
+      </w:r>
+      <w:proofErr w:type="spellStart"/>
+      <w:r>
+        <w:t>Peglin</w:t>
+      </w:r>
+      <w:proofErr w:type="spellEnd"/>
+      <w:r>
+        <w:t>&gt;</w:t>
+      </w:r>
+    </w:p>
+    <w:p>
+      <w:pPr>
+        <w:numPr>
+          <w:ilvl w:val="2"/>
+          <w:numId w:val="1"/>
+        </w:numPr>
+        <w:pBdr>
+          <w:top w:val="nil"/>
+          <w:left w:val="nil"/>
+          <w:bottom w:val="nil"/>
+          <w:right w:val="nil"/>
+          <w:between w:val="nil"/>
+        </w:pBdr>
+      </w:pPr>
+      <w:r>
+        <w:t>Games</w:t>
+      </w:r>
+    </w:p>
+    <w:p>
+      <w:pPr>
+        <w:numPr>
+          <w:ilvl w:val="2"/>
+          <w:numId w:val="1"/>
+        </w:numPr>
+        <w:pBdr>
+          <w:top w:val="nil"/>
+          <w:left w:val="nil"/>
+          <w:bottom w:val="nil"/>
+          <w:right w:val="nil"/>
+          <w:between w:val="nil"/>
+        </w:pBdr>
+      </w:pPr>
+      <w:r>
+        <w:t>This game has a unique path selection mechanic</w:t>
       </w:r>
     </w:p>
     <w:p>
@@ -2048,10 +2038,7 @@
       <w:bookmarkStart w:id="13" w:name="_337xnergkz1b" w:colFirst="0" w:colLast="0"/>
       <w:bookmarkEnd w:id="13"/>
       <w:r>
-        <w:t>T</w:t>
-      </w:r>
-      <w:r>
-        <w:t>he Elevator Pitch</w:t>
+        <w:t>The Elevator Pitch</w:t>
       </w:r>
     </w:p>
     <w:p>
@@ -2065,7 +2052,7 @@
         </w:pBdr>
         <w:ind w:left="360"/>
         <w:rPr>
-          <w:lang w:val="ru-RU"/>
+          <w:lang w:val="en-US"/>
         </w:rPr>
       </w:pPr>
       <w:r>
@@ -2100,6 +2087,7 @@
           <w:sz w:val="22"/>
           <w:szCs w:val="22"/>
         </w:rPr>
+        <w:lastRenderedPageBreak/>
         <w:t>Gutfather</w:t>
       </w:r>
       <w:proofErr w:type="spellEnd"/>
@@ -2145,7 +2133,6 @@
       <w:bookmarkStart w:id="16" w:name="_qiw1t3dbwz5f" w:colFirst="0" w:colLast="0"/>
       <w:bookmarkEnd w:id="16"/>
       <w:r>
-        <w:lastRenderedPageBreak/>
         <w:t>Project Description (Detailed)</w:t>
       </w:r>
     </w:p>
@@ -2154,20 +2141,16 @@
         <w:spacing w:before="100" w:beforeAutospacing="1" w:after="100" w:afterAutospacing="1"/>
         <w:ind w:left="0" w:firstLine="709"/>
         <w:rPr>
-          <w:rFonts w:ascii="Times New Roman" w:eastAsia="Times New Roman" w:hAnsi="Times New Roman" w:cs="Times New Roman"/>
-          <w:sz w:val="24"/>
-          <w:szCs w:val="24"/>
+          <w:rFonts w:asciiTheme="majorHAnsi" w:eastAsia="Times New Roman" w:hAnsiTheme="majorHAnsi" w:cstheme="majorHAnsi"/>
           <w:lang w:val="en-US"/>
         </w:rPr>
       </w:pPr>
       <w:proofErr w:type="spellStart"/>
       <w:r>
         <w:rPr>
-          <w:rFonts w:ascii="Times New Roman" w:eastAsia="Times New Roman" w:hAnsi="Times New Roman" w:cs="Times New Roman"/>
+          <w:rFonts w:asciiTheme="majorHAnsi" w:eastAsia="Times New Roman" w:hAnsiTheme="majorHAnsi" w:cstheme="majorHAnsi"/>
           <w:b/>
           <w:bCs/>
-          <w:sz w:val="24"/>
-          <w:szCs w:val="24"/>
           <w:lang w:val="en-US"/>
         </w:rPr>
         <w:t>Gutfather</w:t>
@@ -2175,9 +2158,7 @@
       <w:proofErr w:type="spellEnd"/>
       <w:r>
         <w:rPr>
-          <w:rFonts w:ascii="Times New Roman" w:eastAsia="Times New Roman" w:hAnsi="Times New Roman" w:cs="Times New Roman"/>
-          <w:sz w:val="24"/>
-          <w:szCs w:val="24"/>
+          <w:rFonts w:asciiTheme="majorHAnsi" w:eastAsia="Times New Roman" w:hAnsiTheme="majorHAnsi" w:cstheme="majorHAnsi"/>
           <w:lang w:val="en-US"/>
         </w:rPr>
         <w:t xml:space="preserve"> is a darkly comedic roguelike Match-3 game where you take control of a grotesque, sentient mass of flesh, stitched together from the bodies of fallen adventurers. Trapped in the depths of a cursed dungeon, this abomination seeks one thing: to reach the surface and consume everything in its path. To do so, it must battle relentless waves of knights, crusaders, and would-be heroes who believe they’re saving the world — unaware that the monster they face is already evolving.</w:t>
@@ -2188,17 +2169,13 @@
         <w:spacing w:before="100" w:beforeAutospacing="1" w:after="100" w:afterAutospacing="1" w:line="240" w:lineRule="auto"/>
         <w:ind w:left="0" w:firstLine="709"/>
         <w:rPr>
-          <w:rFonts w:ascii="Times New Roman" w:eastAsia="Times New Roman" w:hAnsi="Times New Roman" w:cs="Times New Roman"/>
-          <w:sz w:val="24"/>
-          <w:szCs w:val="24"/>
+          <w:rFonts w:asciiTheme="majorHAnsi" w:eastAsia="Times New Roman" w:hAnsiTheme="majorHAnsi" w:cstheme="majorHAnsi"/>
           <w:lang w:val="en-US"/>
         </w:rPr>
       </w:pPr>
       <w:r>
         <w:rPr>
-          <w:rFonts w:ascii="Times New Roman" w:eastAsia="Times New Roman" w:hAnsi="Times New Roman" w:cs="Times New Roman"/>
-          <w:sz w:val="24"/>
-          <w:szCs w:val="24"/>
+          <w:rFonts w:asciiTheme="majorHAnsi" w:eastAsia="Times New Roman" w:hAnsiTheme="majorHAnsi" w:cstheme="majorHAnsi"/>
           <w:lang w:val="en-US"/>
         </w:rPr>
         <w:t>The core gameplay revolves around matching your own body parts — bones, teeth, eyes — to fuel attacks, activate powers, and manipulate the battlefield. Each match is a decision: spend your guts for power now, or save them for stronger combos later. As you progress, you'll discover passive relics, mutations, and cursed upgrades that permanently alter your playstyle, enabling wildly different builds each run. Strategy and chaos blend into a satisfying loop of gore and growth.</w:t>
@@ -2209,131 +2186,6 @@
         <w:spacing w:before="100" w:beforeAutospacing="1" w:after="100" w:afterAutospacing="1" w:line="240" w:lineRule="auto"/>
         <w:ind w:left="0" w:firstLine="709"/>
         <w:rPr>
-          <w:rFonts w:ascii="Times New Roman" w:eastAsia="Times New Roman" w:hAnsi="Times New Roman" w:cs="Times New Roman"/>
-          <w:sz w:val="24"/>
-          <w:szCs w:val="24"/>
-          <w:lang w:val="en-US"/>
-        </w:rPr>
-      </w:pPr>
-      <w:r>
-        <w:rPr>
-          <w:rFonts w:ascii="Times New Roman" w:eastAsia="Times New Roman" w:hAnsi="Times New Roman" w:cs="Times New Roman"/>
-          <w:sz w:val="24"/>
-          <w:szCs w:val="24"/>
-          <w:lang w:val="en-US"/>
-        </w:rPr>
-        <w:t xml:space="preserve">Stylized with grimy pixel art and soaked in atmosphere, </w:t>
-      </w:r>
-      <w:proofErr w:type="spellStart"/>
-      <w:r>
-        <w:rPr>
-          <w:rFonts w:ascii="Times New Roman" w:eastAsia="Times New Roman" w:hAnsi="Times New Roman" w:cs="Times New Roman"/>
-          <w:i/>
-          <w:iCs/>
-          <w:sz w:val="24"/>
-          <w:szCs w:val="24"/>
-          <w:lang w:val="en-US"/>
-        </w:rPr>
-        <w:t>Gutfather</w:t>
-      </w:r>
-      <w:proofErr w:type="spellEnd"/>
-      <w:r>
-        <w:rPr>
-          <w:rFonts w:ascii="Times New Roman" w:eastAsia="Times New Roman" w:hAnsi="Times New Roman" w:cs="Times New Roman"/>
-          <w:sz w:val="24"/>
-          <w:szCs w:val="24"/>
-          <w:lang w:val="en-US"/>
-        </w:rPr>
-        <w:t xml:space="preserve"> balances horror and humor, offering a fresh twist on the Match-3 formula. It's not about saving the world — it's about tearing through it, one organ at a time.</w:t>
-      </w:r>
-    </w:p>
-    <w:p>
-      <w:pPr>
-        <w:pBdr>
-          <w:top w:val="nil"/>
-          <w:left w:val="nil"/>
-          <w:bottom w:val="nil"/>
-          <w:right w:val="nil"/>
-          <w:between w:val="nil"/>
-        </w:pBdr>
-        <w:ind w:left="360"/>
-      </w:pPr>
-    </w:p>
-    <w:p>
-      <w:pPr>
-        <w:pBdr>
-          <w:top w:val="nil"/>
-          <w:left w:val="nil"/>
-          <w:bottom w:val="nil"/>
-          <w:right w:val="nil"/>
-          <w:between w:val="nil"/>
-        </w:pBdr>
-        <w:ind w:left="360"/>
-        <w:rPr>
-          <w:sz w:val="26"/>
-          <w:szCs w:val="26"/>
-        </w:rPr>
-      </w:pPr>
-    </w:p>
-    <w:p>
-      <w:pPr>
-        <w:pBdr>
-          <w:top w:val="nil"/>
-          <w:left w:val="nil"/>
-          <w:bottom w:val="nil"/>
-          <w:right w:val="nil"/>
-          <w:between w:val="nil"/>
-        </w:pBdr>
-        <w:ind w:left="360"/>
-        <w:rPr>
-          <w:sz w:val="26"/>
-          <w:szCs w:val="26"/>
-        </w:rPr>
-      </w:pPr>
-    </w:p>
-    <w:p>
-      <w:pPr>
-        <w:pBdr>
-          <w:top w:val="nil"/>
-          <w:left w:val="nil"/>
-          <w:bottom w:val="nil"/>
-          <w:right w:val="nil"/>
-          <w:between w:val="nil"/>
-        </w:pBdr>
-        <w:ind w:left="360"/>
-        <w:rPr>
-          <w:sz w:val="26"/>
-          <w:szCs w:val="26"/>
-        </w:rPr>
-      </w:pPr>
-      <w:r>
-        <w:br w:type="page"/>
-      </w:r>
-    </w:p>
-    <w:p>
-      <w:pPr>
-        <w:pStyle w:val="1"/>
-        <w:pBdr>
-          <w:top w:val="nil"/>
-          <w:left w:val="nil"/>
-          <w:bottom w:val="nil"/>
-          <w:right w:val="nil"/>
-          <w:between w:val="nil"/>
-        </w:pBdr>
-        <w:ind w:left="360" w:hanging="360"/>
-      </w:pPr>
-      <w:bookmarkStart w:id="17" w:name="_s4h84uy3suza" w:colFirst="0" w:colLast="0"/>
-      <w:bookmarkEnd w:id="17"/>
-      <w:r>
-        <w:lastRenderedPageBreak/>
-        <w:t>What sets this project apart?</w:t>
-      </w:r>
-    </w:p>
-    <w:p>
-      <w:pPr>
-        <w:spacing w:before="100" w:beforeAutospacing="1" w:after="100" w:afterAutospacing="1" w:line="240" w:lineRule="auto"/>
-        <w:ind w:left="0" w:firstLine="709"/>
-        <w:rPr>
           <w:rFonts w:asciiTheme="majorHAnsi" w:eastAsia="Times New Roman" w:hAnsiTheme="majorHAnsi" w:cstheme="majorHAnsi"/>
           <w:lang w:val="en-US"/>
         </w:rPr>
@@ -2343,7 +2195,7 @@
           <w:rFonts w:asciiTheme="majorHAnsi" w:eastAsia="Times New Roman" w:hAnsiTheme="majorHAnsi" w:cstheme="majorHAnsi"/>
           <w:lang w:val="en-US"/>
         </w:rPr>
-        <w:t xml:space="preserve">While most Match-3 games rely on colorful gems and casual mechanics, </w:t>
+        <w:t xml:space="preserve">Stylized with grimy pixel art and soaked in atmosphere, </w:t>
       </w:r>
       <w:proofErr w:type="spellStart"/>
       <w:r>
@@ -2361,7 +2213,89 @@
           <w:rFonts w:asciiTheme="majorHAnsi" w:eastAsia="Times New Roman" w:hAnsiTheme="majorHAnsi" w:cstheme="majorHAnsi"/>
           <w:lang w:val="en-US"/>
         </w:rPr>
-        <w:t xml:space="preserve"> weaponizes the genre — turning every match into a brutal choice between survival and power. You're not just matching for points; you're sacrificing your own body parts to fight, evolve, and consume.</w:t>
+        <w:t xml:space="preserve"> balances horror and humor, offering a fresh twist on the Match-3 formula. It's not about saving the world — it's about tearing through it, one organ at a time.</w:t>
+      </w:r>
+    </w:p>
+    <w:p>
+      <w:pPr>
+        <w:pBdr>
+          <w:top w:val="nil"/>
+          <w:left w:val="nil"/>
+          <w:bottom w:val="nil"/>
+          <w:right w:val="nil"/>
+          <w:between w:val="nil"/>
+        </w:pBdr>
+        <w:ind w:left="360"/>
+      </w:pPr>
+    </w:p>
+    <w:p>
+      <w:pPr>
+        <w:pBdr>
+          <w:top w:val="nil"/>
+          <w:left w:val="nil"/>
+          <w:bottom w:val="nil"/>
+          <w:right w:val="nil"/>
+          <w:between w:val="nil"/>
+        </w:pBdr>
+        <w:ind w:left="360"/>
+        <w:rPr>
+          <w:sz w:val="26"/>
+          <w:szCs w:val="26"/>
+        </w:rPr>
+      </w:pPr>
+    </w:p>
+    <w:p>
+      <w:pPr>
+        <w:pBdr>
+          <w:top w:val="nil"/>
+          <w:left w:val="nil"/>
+          <w:bottom w:val="nil"/>
+          <w:right w:val="nil"/>
+          <w:between w:val="nil"/>
+        </w:pBdr>
+        <w:ind w:left="360"/>
+        <w:rPr>
+          <w:sz w:val="26"/>
+          <w:szCs w:val="26"/>
+        </w:rPr>
+      </w:pPr>
+    </w:p>
+    <w:p>
+      <w:pPr>
+        <w:pBdr>
+          <w:top w:val="nil"/>
+          <w:left w:val="nil"/>
+          <w:bottom w:val="nil"/>
+          <w:right w:val="nil"/>
+          <w:between w:val="nil"/>
+        </w:pBdr>
+        <w:ind w:left="360"/>
+        <w:rPr>
+          <w:sz w:val="26"/>
+          <w:szCs w:val="26"/>
+        </w:rPr>
+      </w:pPr>
+      <w:r>
+        <w:br w:type="page"/>
+      </w:r>
+    </w:p>
+    <w:p>
+      <w:pPr>
+        <w:pStyle w:val="1"/>
+        <w:pBdr>
+          <w:top w:val="nil"/>
+          <w:left w:val="nil"/>
+          <w:bottom w:val="nil"/>
+          <w:right w:val="nil"/>
+          <w:between w:val="nil"/>
+        </w:pBdr>
+        <w:ind w:left="360" w:hanging="360"/>
+      </w:pPr>
+      <w:bookmarkStart w:id="17" w:name="_s4h84uy3suza" w:colFirst="0" w:colLast="0"/>
+      <w:bookmarkEnd w:id="17"/>
+      <w:r>
+        <w:lastRenderedPageBreak/>
+        <w:t>What sets this project apart?</w:t>
       </w:r>
     </w:p>
     <w:p>
@@ -2378,7 +2312,7 @@
           <w:rFonts w:asciiTheme="majorHAnsi" w:eastAsia="Times New Roman" w:hAnsiTheme="majorHAnsi" w:cstheme="majorHAnsi"/>
           <w:lang w:val="en-US"/>
         </w:rPr>
-        <w:t xml:space="preserve">Its unique protagonist — a living heap of flesh born from the corpses of heroes — flips the hero fantasy on its head. The game invites players to embrace the monster, not defeat it. Combined with roguelike progression, deep synergy-based upgrades, and a twisted sense of humor, </w:t>
+        <w:t xml:space="preserve">While most Match-3 games rely on colorful gems and casual mechanics, </w:t>
       </w:r>
       <w:proofErr w:type="spellStart"/>
       <w:r>
@@ -2396,6 +2330,41 @@
           <w:rFonts w:asciiTheme="majorHAnsi" w:eastAsia="Times New Roman" w:hAnsiTheme="majorHAnsi" w:cstheme="majorHAnsi"/>
           <w:lang w:val="en-US"/>
         </w:rPr>
+        <w:t xml:space="preserve"> weaponizes the genre — turning every match into a brutal choice between survival and power. You're not just matching for points; you're sacrificing your own body parts to fight, evolve, and consume.</w:t>
+      </w:r>
+    </w:p>
+    <w:p>
+      <w:pPr>
+        <w:spacing w:before="100" w:beforeAutospacing="1" w:after="100" w:afterAutospacing="1" w:line="240" w:lineRule="auto"/>
+        <w:ind w:left="0" w:firstLine="709"/>
+        <w:rPr>
+          <w:rFonts w:asciiTheme="majorHAnsi" w:eastAsia="Times New Roman" w:hAnsiTheme="majorHAnsi" w:cstheme="majorHAnsi"/>
+          <w:lang w:val="en-US"/>
+        </w:rPr>
+      </w:pPr>
+      <w:r>
+        <w:rPr>
+          <w:rFonts w:asciiTheme="majorHAnsi" w:eastAsia="Times New Roman" w:hAnsiTheme="majorHAnsi" w:cstheme="majorHAnsi"/>
+          <w:lang w:val="en-US"/>
+        </w:rPr>
+        <w:t xml:space="preserve">Its unique protagonist — a living heap of flesh born from the corpses of heroes — flips the hero fantasy on its head. The game invites players to embrace the monster, not defeat it. Combined with roguelike progression, deep synergy-based upgrades, and a twisted sense of humor, </w:t>
+      </w:r>
+      <w:proofErr w:type="spellStart"/>
+      <w:r>
+        <w:rPr>
+          <w:rFonts w:asciiTheme="majorHAnsi" w:eastAsia="Times New Roman" w:hAnsiTheme="majorHAnsi" w:cstheme="majorHAnsi"/>
+          <w:i/>
+          <w:iCs/>
+          <w:lang w:val="en-US"/>
+        </w:rPr>
+        <w:t>Gutfather</w:t>
+      </w:r>
+      <w:proofErr w:type="spellEnd"/>
+      <w:r>
+        <w:rPr>
+          <w:rFonts w:asciiTheme="majorHAnsi" w:eastAsia="Times New Roman" w:hAnsiTheme="majorHAnsi" w:cstheme="majorHAnsi"/>
+          <w:lang w:val="en-US"/>
+        </w:rPr>
         <w:t xml:space="preserve"> delivers a one-of-a-kind experience that's as strategic as it is unsettling.</w:t>
       </w:r>
     </w:p>
@@ -2542,10 +2511,7 @@
         <w:t>Core Game Mechanic #2</w:t>
       </w:r>
       <w:r>
-        <w:t xml:space="preserve">: </w:t>
-      </w:r>
-      <w:r>
-        <w:t>Passive Item Selection &amp; Build Crafting</w:t>
+        <w:t>: Passive Item Selection &amp; Build Crafting</w:t>
       </w:r>
     </w:p>
     <w:p>
@@ -2566,10 +2532,7 @@
         <w:t>Details</w:t>
       </w:r>
       <w:r>
-        <w:t xml:space="preserve">: </w:t>
-      </w:r>
-      <w:r>
-        <w:t>As players progress, they collect and choose from a variety of passive items that modify abilities, enhance certain tile types, or introduce new mechanics entirely. These relics and mutations synergize with the Match-3 system, allowing players to tailor their playstyle. Whether it’s increasing damage for flesh matches or spawning special tiles after every combo, the passive system ensures no two runs feel the same.</w:t>
+        <w:t>: As players progress, they collect and choose from a variety of passive items that modify abilities, enhance certain tile types, or introduce new mechanics entirely. These relics and mutations synergize with the Match-3 system, allowing players to tailor their playstyle. Whether it’s increasing damage for flesh matches or spawning special tiles after every combo, the passive system ensures no two runs feel the same.</w:t>
       </w:r>
     </w:p>
     <w:p>
@@ -2590,10 +2553,7 @@
         <w:t>How it works</w:t>
       </w:r>
       <w:r>
-        <w:t xml:space="preserve">: </w:t>
-      </w:r>
-      <w:r>
-        <w:t xml:space="preserve">After clearing certain rooms or defeating mini-bosses, players are presented with a selection of passive items — sometimes a choice between three, sometimes picked up as rare drops. These items stack across the run, with some enhancing base stats and others drastically altering how matches </w:t>
+        <w:t xml:space="preserve">: After clearing certain rooms or defeating mini-bosses, players are presented with a selection of passive items — sometimes a choice between three, sometimes picked up as rare drops. These items stack across the run, with some enhancing base stats and others drastically altering how matches </w:t>
       </w:r>
       <w:r>
         <w:lastRenderedPageBreak/>
@@ -2618,10 +2578,7 @@
         <w:t>Core Game Mechanic #3</w:t>
       </w:r>
       <w:r>
-        <w:t xml:space="preserve">: </w:t>
-      </w:r>
-      <w:r>
-        <w:t>Dungeon Path Selection</w:t>
+        <w:t>: Dungeon Path Selection</w:t>
       </w:r>
     </w:p>
     <w:p>
@@ -2709,10 +2666,7 @@
       <w:bookmarkEnd w:id="19"/>
       <w:r>
         <w:lastRenderedPageBreak/>
-        <w:t>S</w:t>
-      </w:r>
-      <w:r>
-        <w:t>tory and Gameplay</w:t>
+        <w:t>Story and Gameplay</w:t>
       </w:r>
     </w:p>
     <w:p>
@@ -2738,46 +2692,35 @@
     </w:p>
     <w:p>
       <w:pPr>
-        <w:numPr>
-          <w:ilvl w:val="1"/>
-          <w:numId w:val="1"/>
-        </w:numPr>
-        <w:pBdr>
-          <w:top w:val="nil"/>
-          <w:left w:val="nil"/>
-          <w:bottom w:val="nil"/>
-          <w:right w:val="nil"/>
-          <w:between w:val="nil"/>
-        </w:pBdr>
-        <w:ind w:left="360"/>
-      </w:pPr>
-      <w:r>
-        <w:t xml:space="preserve">&lt;The Summary or </w:t>
-      </w:r>
-      <w:proofErr w:type="gramStart"/>
-      <w:r>
-        <w:t>TL;DR</w:t>
-      </w:r>
-      <w:proofErr w:type="gramEnd"/>
-      <w:r>
-        <w:t xml:space="preserve"> version of below&gt;</w:t>
-      </w:r>
-    </w:p>
-    <w:p>
-      <w:pPr>
-        <w:pBdr>
-          <w:top w:val="nil"/>
-          <w:left w:val="nil"/>
-          <w:bottom w:val="nil"/>
-          <w:right w:val="nil"/>
-          <w:between w:val="nil"/>
-        </w:pBdr>
-        <w:ind w:left="360"/>
+        <w:pBdr>
+          <w:top w:val="nil"/>
+          <w:left w:val="nil"/>
+          <w:bottom w:val="nil"/>
+          <w:right w:val="nil"/>
+          <w:between w:val="nil"/>
+        </w:pBdr>
+        <w:ind w:left="0" w:firstLine="709"/>
         <w:rPr>
           <w:sz w:val="26"/>
           <w:szCs w:val="26"/>
         </w:rPr>
       </w:pPr>
+      <w:r>
+        <w:t xml:space="preserve">In the depths of cruel dungeons with monsters, a new monster was born. It was born from the corpses and meat of dead warriors who gave their lives with honor. Now it wants to get out, absorb all other living things, feeding its strength and power. Its name is </w:t>
+      </w:r>
+      <w:proofErr w:type="spellStart"/>
+      <w:proofErr w:type="gramStart"/>
+      <w:r>
+        <w:t>gutfather</w:t>
+      </w:r>
+      <w:proofErr w:type="spellEnd"/>
+      <w:r>
+        <w:t xml:space="preserve"> .</w:t>
+      </w:r>
+      <w:proofErr w:type="gramEnd"/>
+      <w:r>
+        <w:t xml:space="preserve"> On the way to its goal - it will meet many enemies who will try to prevent such evil from getting out.</w:t>
+      </w:r>
     </w:p>
     <w:p>
       <w:pPr>
@@ -2802,94 +2745,84 @@
     </w:p>
     <w:p>
       <w:pPr>
-        <w:numPr>
-          <w:ilvl w:val="1"/>
-          <w:numId w:val="1"/>
-        </w:numPr>
-        <w:pBdr>
-          <w:top w:val="nil"/>
-          <w:left w:val="nil"/>
-          <w:bottom w:val="nil"/>
-          <w:right w:val="nil"/>
-          <w:between w:val="nil"/>
-        </w:pBdr>
-        <w:ind w:left="360"/>
-      </w:pPr>
-      <w:r>
-        <w:t>/</w:t>
-      </w:r>
-      <w:r>
-        <w:t>Go into as much detail as needs be</w:t>
-      </w:r>
-      <w:r>
-        <w:t>/</w:t>
-      </w:r>
-    </w:p>
-    <w:p>
-      <w:pPr>
-        <w:numPr>
-          <w:ilvl w:val="1"/>
-          <w:numId w:val="1"/>
-        </w:numPr>
-        <w:pBdr>
-          <w:top w:val="nil"/>
-          <w:left w:val="nil"/>
-          <w:bottom w:val="nil"/>
-          <w:right w:val="nil"/>
-          <w:between w:val="nil"/>
-        </w:pBdr>
-        <w:ind w:left="360"/>
-      </w:pPr>
-      <w:r>
-        <w:t>/</w:t>
-      </w:r>
-      <w:r>
-        <w:t>Spare no detail</w:t>
-      </w:r>
-      <w:r>
-        <w:t>/</w:t>
-      </w:r>
-    </w:p>
-    <w:p>
-      <w:pPr>
-        <w:numPr>
-          <w:ilvl w:val="1"/>
-          <w:numId w:val="1"/>
-        </w:numPr>
-        <w:pBdr>
-          <w:top w:val="nil"/>
-          <w:left w:val="nil"/>
-          <w:bottom w:val="nil"/>
-          <w:right w:val="nil"/>
-          <w:between w:val="nil"/>
-        </w:pBdr>
-        <w:ind w:left="360"/>
-      </w:pPr>
-      <w:r>
-        <w:t>/</w:t>
-      </w:r>
-      <w:r>
-        <w:t>Use Mind Mapping software to get your point across</w:t>
-      </w:r>
-      <w:r>
-        <w:t>/</w:t>
-      </w:r>
-    </w:p>
-    <w:p>
-      <w:pPr>
-        <w:pBdr>
-          <w:top w:val="nil"/>
-          <w:left w:val="nil"/>
-          <w:bottom w:val="nil"/>
-          <w:right w:val="nil"/>
-          <w:between w:val="nil"/>
-        </w:pBdr>
-        <w:ind w:left="360"/>
+        <w:pBdr>
+          <w:top w:val="nil"/>
+          <w:left w:val="nil"/>
+          <w:bottom w:val="nil"/>
+          <w:right w:val="nil"/>
+          <w:between w:val="nil"/>
+        </w:pBdr>
+        <w:ind w:left="0" w:firstLine="709"/>
+      </w:pPr>
+      <w:r>
+        <w:t xml:space="preserve">In the dungeons of the most brutal battles and fights, new life has appeared. From the corpses and flesh of dead heroes - a new evil has come to life. Meat and bloodshed, that's what drives it. The greatest treasure awaits it not in the depths of the dungeons, but on the surface. Where all life and freedom </w:t>
+      </w:r>
+      <w:proofErr w:type="gramStart"/>
+      <w:r>
+        <w:t>is</w:t>
+      </w:r>
+      <w:proofErr w:type="gramEnd"/>
+      <w:r>
+        <w:t>, which can be killed and eaten, in an attempt to satisfy the endless hunger.</w:t>
+      </w:r>
+    </w:p>
+    <w:p>
+      <w:pPr>
+        <w:pBdr>
+          <w:top w:val="nil"/>
+          <w:left w:val="nil"/>
+          <w:bottom w:val="nil"/>
+          <w:right w:val="nil"/>
+          <w:between w:val="nil"/>
+        </w:pBdr>
+        <w:ind w:left="0" w:firstLine="709"/>
+      </w:pPr>
+    </w:p>
+    <w:p>
+      <w:pPr>
+        <w:pBdr>
+          <w:top w:val="nil"/>
+          <w:left w:val="nil"/>
+          <w:bottom w:val="nil"/>
+          <w:right w:val="nil"/>
+          <w:between w:val="nil"/>
+        </w:pBdr>
+        <w:ind w:left="0" w:firstLine="709"/>
+      </w:pPr>
+      <w:r>
+        <w:t>Evil will be confronted by brave knights and warriors who are ready to give their lives so that this monster never sees the light and remains to die in these dungeons. All forces and powers will be sent to fight the insidious creature, which is ready to bury all lives to satiate itself with their blood.</w:t>
+      </w:r>
+    </w:p>
+    <w:p>
+      <w:pPr>
+        <w:pBdr>
+          <w:top w:val="nil"/>
+          <w:left w:val="nil"/>
+          <w:bottom w:val="nil"/>
+          <w:right w:val="nil"/>
+          <w:between w:val="nil"/>
+        </w:pBdr>
+        <w:ind w:left="0" w:firstLine="709"/>
+      </w:pPr>
+    </w:p>
+    <w:p>
+      <w:pPr>
+        <w:pBdr>
+          <w:top w:val="nil"/>
+          <w:left w:val="nil"/>
+          <w:bottom w:val="nil"/>
+          <w:right w:val="nil"/>
+          <w:between w:val="nil"/>
+        </w:pBdr>
+        <w:ind w:left="0" w:firstLine="709"/>
         <w:rPr>
           <w:sz w:val="26"/>
           <w:szCs w:val="26"/>
         </w:rPr>
       </w:pPr>
+      <w:r>
+        <w:t>Who will win? Humanity with all its glory and heroism or an ugly clot of meat and flesh that wants to tear apart everything that has life</w:t>
+      </w:r>
     </w:p>
     <w:p>
       <w:pPr>
@@ -2914,34 +2847,54 @@
     </w:p>
     <w:p>
       <w:pPr>
-        <w:numPr>
-          <w:ilvl w:val="1"/>
-          <w:numId w:val="1"/>
-        </w:numPr>
-        <w:pBdr>
-          <w:top w:val="nil"/>
-          <w:left w:val="nil"/>
-          <w:bottom w:val="nil"/>
-          <w:right w:val="nil"/>
-          <w:between w:val="nil"/>
-        </w:pBdr>
-        <w:ind w:left="360"/>
-      </w:pPr>
-      <w:r>
-        <w:t>&lt;The Summary version of below&gt;</w:t>
-      </w:r>
-    </w:p>
-    <w:p>
-      <w:pPr>
-        <w:pBdr>
-          <w:top w:val="nil"/>
-          <w:left w:val="nil"/>
-          <w:bottom w:val="nil"/>
-          <w:right w:val="nil"/>
-          <w:between w:val="nil"/>
-        </w:pBdr>
-        <w:ind w:left="360"/>
-      </w:pPr>
+        <w:pBdr>
+          <w:top w:val="nil"/>
+          <w:left w:val="nil"/>
+          <w:bottom w:val="nil"/>
+          <w:right w:val="nil"/>
+          <w:between w:val="nil"/>
+        </w:pBdr>
+        <w:ind w:left="0" w:firstLine="709"/>
+      </w:pPr>
+      <w:r>
+        <w:t>The game features Match-3 mechanics combined with turn-based combat. Players swap symbols on a grid to form combinations (3 to 6 in a row) which generate and activate powerful skills. More complex matches create stronger abilities or spawn special symbols with unique effects, such as explosions or mass destruction of certain types.</w:t>
+      </w:r>
+    </w:p>
+    <w:p>
+      <w:pPr>
+        <w:pBdr>
+          <w:top w:val="nil"/>
+          <w:left w:val="nil"/>
+          <w:bottom w:val="nil"/>
+          <w:right w:val="nil"/>
+          <w:between w:val="nil"/>
+        </w:pBdr>
+        <w:ind w:left="0" w:firstLine="709"/>
+      </w:pPr>
+      <w:r>
+        <w:t xml:space="preserve">Each turn, players have a limited number of moves to create combos, after which all generated skills are unleashed on enemies. Enemies then take their turn to respond with attacks or defenses. Battles yield currency used to purchase </w:t>
+      </w:r>
+      <w:r>
+        <w:t>items</w:t>
+      </w:r>
+      <w:r>
+        <w:t>, and after each fight, players choose their path from different room types like elite battles, shops, or secret rooms.</w:t>
+      </w:r>
+    </w:p>
+    <w:p>
+      <w:pPr>
+        <w:pBdr>
+          <w:top w:val="nil"/>
+          <w:left w:val="nil"/>
+          <w:bottom w:val="nil"/>
+          <w:right w:val="nil"/>
+          <w:between w:val="nil"/>
+        </w:pBdr>
+        <w:ind w:left="0" w:firstLine="709"/>
+      </w:pPr>
+      <w:r>
+        <w:t>Progression introduces stronger enemies and bosses, with passive items enhancing gameplay through new effects and strategic depth. The game continues until the player is defeated or defeats the final boss.</w:t>
+      </w:r>
     </w:p>
     <w:p>
       <w:pPr>
@@ -2966,97 +2919,271 @@
     </w:p>
     <w:p>
       <w:pPr>
-        <w:numPr>
-          <w:ilvl w:val="1"/>
-          <w:numId w:val="1"/>
-        </w:numPr>
-        <w:pBdr>
-          <w:top w:val="nil"/>
-          <w:left w:val="nil"/>
-          <w:bottom w:val="nil"/>
-          <w:right w:val="nil"/>
-          <w:between w:val="nil"/>
-        </w:pBdr>
-        <w:ind w:left="360"/>
-      </w:pPr>
-      <w:r>
-        <w:t>/</w:t>
-      </w:r>
-      <w:r>
-        <w:t>Go into as much det</w:t>
-      </w:r>
-      <w:r>
-        <w:t>ail as needs be</w:t>
-      </w:r>
-      <w:r>
-        <w:t>/</w:t>
-      </w:r>
-    </w:p>
-    <w:p>
-      <w:pPr>
-        <w:numPr>
-          <w:ilvl w:val="1"/>
-          <w:numId w:val="1"/>
-        </w:numPr>
-        <w:pBdr>
-          <w:top w:val="nil"/>
-          <w:left w:val="nil"/>
-          <w:bottom w:val="nil"/>
-          <w:right w:val="nil"/>
-          <w:between w:val="nil"/>
-        </w:pBdr>
-        <w:ind w:left="360"/>
-      </w:pPr>
-      <w:r>
-        <w:t>/</w:t>
-      </w:r>
-      <w:r>
-        <w:t>Spare no detail</w:t>
-      </w:r>
-      <w:r>
-        <w:t>/</w:t>
-      </w:r>
-    </w:p>
-    <w:p>
-      <w:pPr>
-        <w:numPr>
-          <w:ilvl w:val="1"/>
-          <w:numId w:val="1"/>
-        </w:numPr>
-        <w:pBdr>
-          <w:top w:val="nil"/>
-          <w:left w:val="nil"/>
-          <w:bottom w:val="nil"/>
-          <w:right w:val="nil"/>
-          <w:between w:val="nil"/>
-        </w:pBdr>
-        <w:ind w:left="360"/>
-      </w:pPr>
-      <w:r>
-        <w:t>/</w:t>
-      </w:r>
-      <w:r>
-        <w:t>Combine this with the game mechanics section above</w:t>
-      </w:r>
-      <w:r>
-        <w:t>/</w:t>
-      </w:r>
-    </w:p>
-    <w:p>
-      <w:pPr>
-        <w:pBdr>
-          <w:top w:val="nil"/>
-          <w:left w:val="nil"/>
-          <w:bottom w:val="nil"/>
-          <w:right w:val="nil"/>
-          <w:between w:val="nil"/>
-        </w:pBdr>
-        <w:ind w:left="360"/>
+        <w:pBdr>
+          <w:top w:val="nil"/>
+          <w:left w:val="nil"/>
+          <w:bottom w:val="nil"/>
+          <w:right w:val="nil"/>
+          <w:between w:val="nil"/>
+        </w:pBdr>
+        <w:ind w:left="0" w:firstLine="709"/>
+      </w:pPr>
+      <w:r>
+        <w:t xml:space="preserve">The main mechanic of the game is Match 3. The player has to put together combinations of symbols: 3 in a row, 4 in a row, 5 in a row and 6 in a row to create skills. At the beginning of the game, he has 3 moves per turn, that is, 3 changes of symbols in places. By collecting combinations, the player receives a skill that will be immediately activated after the end of the move. What skill the player receives depends on the combination and the symbol, the more complex the combination, the stronger </w:t>
+      </w:r>
+      <w:r>
+        <w:lastRenderedPageBreak/>
+        <w:t xml:space="preserve">the skill used. Collecting 4, 5, 6 and crosswise in a row - </w:t>
+      </w:r>
+      <w:proofErr w:type="gramStart"/>
+      <w:r>
+        <w:t>spawns</w:t>
+      </w:r>
+      <w:proofErr w:type="gramEnd"/>
+      <w:r>
+        <w:t xml:space="preserve"> symbols with special abilities on the table that are activated after destruction. These are such abilities as:</w:t>
+      </w:r>
+    </w:p>
+    <w:p>
+      <w:pPr>
+        <w:pBdr>
+          <w:top w:val="nil"/>
+          <w:left w:val="nil"/>
+          <w:bottom w:val="nil"/>
+          <w:right w:val="nil"/>
+          <w:between w:val="nil"/>
+        </w:pBdr>
+        <w:ind w:left="0" w:firstLine="709"/>
+      </w:pPr>
+      <w:r>
+        <w:t>1) Explosive symbol - after destruction, it also breaks symbols around itself. Appears when collecting 4 in a row</w:t>
+      </w:r>
+    </w:p>
+    <w:p>
+      <w:pPr>
+        <w:pBdr>
+          <w:top w:val="nil"/>
+          <w:left w:val="nil"/>
+          <w:bottom w:val="nil"/>
+          <w:right w:val="nil"/>
+          <w:between w:val="nil"/>
+        </w:pBdr>
+        <w:ind w:left="0" w:firstLine="709"/>
+      </w:pPr>
+      <w:r>
+        <w:t>2) Charged symbol - after destruction, it breaks symbols in a vertical or horizontal line from itself (depending on how the combination was collected, vertically or horizontally). Appears when collecting Crosswise in a row.</w:t>
+      </w:r>
+    </w:p>
+    <w:p>
+      <w:pPr>
+        <w:pBdr>
+          <w:top w:val="nil"/>
+          <w:left w:val="nil"/>
+          <w:bottom w:val="nil"/>
+          <w:right w:val="nil"/>
+          <w:between w:val="nil"/>
+        </w:pBdr>
+        <w:ind w:left="0" w:firstLine="709"/>
+      </w:pPr>
+      <w:r>
+        <w:t>4) All-Seeing Symbol - is activated when the player replaces it with another symbol. When activated, it destroys all symbols with the same value with which this special symbol was replaced. Appears when collecting 5 in a row.</w:t>
+      </w:r>
+    </w:p>
+    <w:p>
+      <w:pPr>
+        <w:pBdr>
+          <w:top w:val="nil"/>
+          <w:left w:val="nil"/>
+          <w:bottom w:val="nil"/>
+          <w:right w:val="nil"/>
+          <w:between w:val="nil"/>
+        </w:pBdr>
+        <w:ind w:left="0" w:firstLine="709"/>
+      </w:pPr>
+      <w:r>
+        <w:t>If a combination is collected that already exists and is ready for use, then instead of adding this skill again - its power goes to the already existing symbol.</w:t>
+      </w:r>
+    </w:p>
+    <w:p>
+      <w:pPr>
+        <w:pBdr>
+          <w:top w:val="nil"/>
+          <w:left w:val="nil"/>
+          <w:bottom w:val="nil"/>
+          <w:right w:val="nil"/>
+          <w:between w:val="nil"/>
+        </w:pBdr>
+        <w:ind w:left="0" w:firstLine="709"/>
+      </w:pPr>
+      <w:r>
+        <w:t>Also, the player can upgrade his range of reaching symbols. After upgrading, he will be able to swap not only adjacent symbols, but also those that are further from each other</w:t>
+      </w:r>
+    </w:p>
+    <w:p>
+      <w:pPr>
+        <w:pBdr>
+          <w:top w:val="nil"/>
+          <w:left w:val="nil"/>
+          <w:bottom w:val="nil"/>
+          <w:right w:val="nil"/>
+          <w:between w:val="nil"/>
+        </w:pBdr>
+        <w:ind w:left="0" w:firstLine="709"/>
+      </w:pPr>
+      <w:r>
+        <w:t>After the player's turn ends, all of his collected skills are used on enemies. These can be attacks, self-defense, self-healing, etc. After this, it is the turn of the enemies, they can also attack, defend themselves and heal. In total, there can be a maximum of 3 enemies in one battle.</w:t>
+      </w:r>
+    </w:p>
+    <w:p>
+      <w:pPr>
+        <w:pBdr>
+          <w:top w:val="nil"/>
+          <w:left w:val="nil"/>
+          <w:bottom w:val="nil"/>
+          <w:right w:val="nil"/>
+          <w:between w:val="nil"/>
+        </w:pBdr>
+        <w:ind w:left="0" w:firstLine="709"/>
+      </w:pPr>
+      <w:r>
+        <w:t>Defeating enemies gives the player currency, for which new items can be purchased in the future. After this, the player must choose the next room he wants to visit (the choice is given from 2 rooms). The game may have the following rooms:</w:t>
+      </w:r>
+    </w:p>
+    <w:p>
+      <w:pPr>
+        <w:pBdr>
+          <w:top w:val="nil"/>
+          <w:left w:val="nil"/>
+          <w:bottom w:val="nil"/>
+          <w:right w:val="nil"/>
+          <w:between w:val="nil"/>
+        </w:pBdr>
+        <w:ind w:left="0" w:firstLine="709"/>
+      </w:pPr>
+      <w:r>
+        <w:t>1) Battle with regular enemies</w:t>
+      </w:r>
+    </w:p>
+    <w:p>
+      <w:pPr>
+        <w:pBdr>
+          <w:top w:val="nil"/>
+          <w:left w:val="nil"/>
+          <w:bottom w:val="nil"/>
+          <w:right w:val="nil"/>
+          <w:between w:val="nil"/>
+        </w:pBdr>
+        <w:ind w:left="0" w:firstLine="709"/>
+      </w:pPr>
+      <w:r>
+        <w:t>2) Battle with an elite enemy</w:t>
+      </w:r>
+    </w:p>
+    <w:p>
+      <w:pPr>
+        <w:pBdr>
+          <w:top w:val="nil"/>
+          <w:left w:val="nil"/>
+          <w:bottom w:val="nil"/>
+          <w:right w:val="nil"/>
+          <w:between w:val="nil"/>
+        </w:pBdr>
+        <w:ind w:left="0" w:firstLine="709"/>
+      </w:pPr>
+      <w:r>
+        <w:t>3) Battle with a boss</w:t>
+      </w:r>
+    </w:p>
+    <w:p>
+      <w:pPr>
+        <w:pBdr>
+          <w:top w:val="nil"/>
+          <w:left w:val="nil"/>
+          <w:bottom w:val="nil"/>
+          <w:right w:val="nil"/>
+          <w:between w:val="nil"/>
+        </w:pBdr>
+        <w:ind w:left="0" w:firstLine="709"/>
+      </w:pPr>
+      <w:r>
+        <w:t>4) Secret room</w:t>
+      </w:r>
+    </w:p>
+    <w:p>
+      <w:pPr>
+        <w:pBdr>
+          <w:top w:val="nil"/>
+          <w:left w:val="nil"/>
+          <w:bottom w:val="nil"/>
+          <w:right w:val="nil"/>
+          <w:between w:val="nil"/>
+        </w:pBdr>
+        <w:ind w:left="0" w:firstLine="709"/>
+      </w:pPr>
+      <w:r>
+        <w:t>5) Shop</w:t>
+      </w:r>
+    </w:p>
+    <w:p>
+      <w:pPr>
+        <w:pBdr>
+          <w:top w:val="nil"/>
+          <w:left w:val="nil"/>
+          <w:bottom w:val="nil"/>
+          <w:right w:val="nil"/>
+          <w:between w:val="nil"/>
+        </w:pBdr>
+        <w:ind w:left="0" w:firstLine="709"/>
+      </w:pPr>
+    </w:p>
+    <w:p>
+      <w:pPr>
+        <w:pBdr>
+          <w:top w:val="nil"/>
+          <w:left w:val="nil"/>
+          <w:bottom w:val="nil"/>
+          <w:right w:val="nil"/>
+          <w:between w:val="nil"/>
+        </w:pBdr>
+        <w:ind w:left="0" w:firstLine="709"/>
+      </w:pPr>
+      <w:r>
+        <w:t>During the game, as a reward for defeating elite enemies and bosses, or when buying in the shop - the player receives passive items. They can improve the basic characteristics of abilities, or can add special effects, such as: "Destruction of adjacent cells of the symbol, if ...", "After killing an enemy, ... appears on the board", "When collecting a combination of 4 in a row, the enemy receives ..." etc.</w:t>
+      </w:r>
+    </w:p>
+    <w:p>
+      <w:pPr>
+        <w:pBdr>
+          <w:top w:val="nil"/>
+          <w:left w:val="nil"/>
+          <w:bottom w:val="nil"/>
+          <w:right w:val="nil"/>
+          <w:between w:val="nil"/>
+        </w:pBdr>
+        <w:ind w:left="0" w:firstLine="709"/>
+      </w:pPr>
+      <w:r>
+        <w:t>At the very beginning of the game, the player encounters weakened enemies that were broken and crippled by battles in the dungeon. The further the player goes, the more energetic and aggressive enemies the player encounters. There will be a few locations in total, at the end of which a boss will be waiting, after defeating him you can go to the next level.</w:t>
+      </w:r>
+    </w:p>
+    <w:p>
+      <w:pPr>
+        <w:pBdr>
+          <w:top w:val="nil"/>
+          <w:left w:val="nil"/>
+          <w:bottom w:val="nil"/>
+          <w:right w:val="nil"/>
+          <w:between w:val="nil"/>
+        </w:pBdr>
+        <w:ind w:left="0" w:firstLine="709"/>
         <w:rPr>
           <w:sz w:val="26"/>
           <w:szCs w:val="26"/>
         </w:rPr>
       </w:pPr>
+      <w:r>
+        <w:t>The game ends when the player dies or when the player defeats the last boss.</w:t>
+      </w:r>
     </w:p>
     <w:p>
       <w:pPr>
@@ -5656,6 +5783,17 @@
       <w:iCs/>
     </w:rPr>
   </w:style>
+  <w:style w:type="paragraph" w:styleId="ab">
+    <w:name w:val="List Paragraph"/>
+    <w:basedOn w:val="a"/>
+    <w:uiPriority w:val="34"/>
+    <w:qFormat/>
+    <w:rsid w:val="00F9047E"/>
+    <w:pPr>
+      <w:ind w:left="720"/>
+      <w:contextualSpacing/>
+    </w:pPr>
+  </w:style>
 </w:styles>
 </file>
 

</xml_diff>

<commit_message>
Add player skills mechanic. Add player skill usage to a GameLoopController. Update Game Design Document
</commit_message>
<xml_diff>
--- a/GameDesignDocument.docx
+++ b/GameDesignDocument.docx
@@ -2680,6 +2680,9 @@
           <w:between w:val="nil"/>
         </w:pBdr>
         <w:ind w:left="360" w:hanging="360"/>
+        <w:rPr>
+          <w:lang w:val="ru-RU"/>
+        </w:rPr>
       </w:pPr>
       <w:r>
         <w:lastRenderedPageBreak/>
@@ -2874,6 +2877,20 @@
                 <w:sz w:val="26"/>
                 <w:szCs w:val="26"/>
               </w:rPr>
+              <w:t>Bonk</w:t>
+            </w:r>
+            <w:r>
+              <w:rPr>
+                <w:sz w:val="26"/>
+                <w:szCs w:val="26"/>
+              </w:rPr>
+              <w:t xml:space="preserve"> - </w:t>
+            </w:r>
+            <w:r>
+              <w:rPr>
+                <w:sz w:val="26"/>
+                <w:szCs w:val="26"/>
+              </w:rPr>
               <w:t>Basic physical attack to a single enemy</w:t>
             </w:r>
           </w:p>
@@ -2895,6 +2912,27 @@
                 <w:sz w:val="26"/>
                 <w:szCs w:val="26"/>
               </w:rPr>
+              <w:t>Bone App</w:t>
+            </w:r>
+            <w:r>
+              <w:rPr>
+                <w:sz w:val="26"/>
+                <w:szCs w:val="26"/>
+              </w:rPr>
+              <w:t>é</w:t>
+            </w:r>
+            <w:r>
+              <w:rPr>
+                <w:sz w:val="26"/>
+                <w:szCs w:val="26"/>
+              </w:rPr>
+              <w:t xml:space="preserve">tit - </w:t>
+            </w:r>
+            <w:r>
+              <w:rPr>
+                <w:sz w:val="26"/>
+                <w:szCs w:val="26"/>
+              </w:rPr>
               <w:t>Slash attack that deals damage to all enemies</w:t>
             </w:r>
           </w:p>
@@ -2917,6 +2955,13 @@
                 <w:sz w:val="26"/>
                 <w:szCs w:val="26"/>
               </w:rPr>
+              <w:t xml:space="preserve">Snap - </w:t>
+            </w:r>
+            <w:r>
+              <w:rPr>
+                <w:sz w:val="26"/>
+                <w:szCs w:val="26"/>
+              </w:rPr>
               <w:t xml:space="preserve">Strong physical attack to one enemy that applies </w:t>
             </w:r>
             <w:r>
@@ -2963,6 +3008,14 @@
                 <w:szCs w:val="26"/>
                 <w:lang w:val="en-US"/>
               </w:rPr>
+              <w:t xml:space="preserve">Crunch Time - </w:t>
+            </w:r>
+            <w:r>
+              <w:rPr>
+                <w:sz w:val="26"/>
+                <w:szCs w:val="26"/>
+                <w:lang w:val="en-US"/>
+              </w:rPr>
               <w:t>Deals series of 3 middle damage attacks to random enemies</w:t>
             </w:r>
           </w:p>
@@ -2979,6 +3032,13 @@
                 <w:szCs w:val="26"/>
               </w:rPr>
             </w:pPr>
+            <w:r>
+              <w:rPr>
+                <w:sz w:val="26"/>
+                <w:szCs w:val="26"/>
+              </w:rPr>
+              <w:t xml:space="preserve">Raining Men - </w:t>
+            </w:r>
             <w:r>
               <w:rPr>
                 <w:sz w:val="26"/>
@@ -3028,6 +3088,13 @@
                 <w:sz w:val="26"/>
                 <w:szCs w:val="26"/>
               </w:rPr>
+              <w:t xml:space="preserve">Zap - </w:t>
+            </w:r>
+            <w:r>
+              <w:rPr>
+                <w:sz w:val="26"/>
+                <w:szCs w:val="26"/>
+              </w:rPr>
               <w:t>Basic magic attack to a selected enemy</w:t>
             </w:r>
           </w:p>
@@ -3073,6 +3140,22 @@
                 <w:szCs w:val="26"/>
               </w:rPr>
             </w:pPr>
+            <w:r>
+              <w:rPr>
+                <w:sz w:val="26"/>
+                <w:szCs w:val="26"/>
+                <w:lang w:val="en-US"/>
+              </w:rPr>
+              <w:t>Blaze Gaze</w:t>
+            </w:r>
+            <w:r>
+              <w:rPr>
+                <w:sz w:val="26"/>
+                <w:szCs w:val="26"/>
+                <w:lang w:val="en-US"/>
+              </w:rPr>
+              <w:t xml:space="preserve"> - </w:t>
+            </w:r>
             <w:r>
               <w:rPr>
                 <w:sz w:val="26"/>
@@ -3132,6 +3215,22 @@
                 <w:szCs w:val="26"/>
               </w:rPr>
             </w:pPr>
+            <w:proofErr w:type="spellStart"/>
+            <w:r>
+              <w:rPr>
+                <w:sz w:val="26"/>
+                <w:szCs w:val="26"/>
+              </w:rPr>
+              <w:t>Rotbite</w:t>
+            </w:r>
+            <w:proofErr w:type="spellEnd"/>
+            <w:r>
+              <w:rPr>
+                <w:sz w:val="26"/>
+                <w:szCs w:val="26"/>
+              </w:rPr>
+              <w:t xml:space="preserve"> - </w:t>
+            </w:r>
             <w:r>
               <w:rPr>
                 <w:sz w:val="26"/>
@@ -3195,6 +3294,20 @@
                 <w:sz w:val="26"/>
                 <w:szCs w:val="26"/>
               </w:rPr>
+              <w:t>Spit Acid</w:t>
+            </w:r>
+            <w:r>
+              <w:rPr>
+                <w:sz w:val="26"/>
+                <w:szCs w:val="26"/>
+              </w:rPr>
+              <w:t xml:space="preserve"> - </w:t>
+            </w:r>
+            <w:r>
+              <w:rPr>
+                <w:sz w:val="26"/>
+                <w:szCs w:val="26"/>
+              </w:rPr>
               <w:t>Applies Level 4 Poison* to all enemies</w:t>
             </w:r>
           </w:p>
@@ -3217,6 +3330,14 @@
                 <w:szCs w:val="26"/>
                 <w:lang w:val="en-US"/>
               </w:rPr>
+              <w:t xml:space="preserve">Tooth Fairy - </w:t>
+            </w:r>
+            <w:r>
+              <w:rPr>
+                <w:sz w:val="26"/>
+                <w:szCs w:val="26"/>
+                <w:lang w:val="en-US"/>
+              </w:rPr>
               <w:t>Applies Level 1 Stun* to a random enemy</w:t>
             </w:r>
           </w:p>
@@ -3233,6 +3354,22 @@
                 <w:szCs w:val="26"/>
               </w:rPr>
             </w:pPr>
+            <w:proofErr w:type="spellStart"/>
+            <w:r>
+              <w:rPr>
+                <w:sz w:val="26"/>
+                <w:szCs w:val="26"/>
+              </w:rPr>
+              <w:t>Plaquepocalypse</w:t>
+            </w:r>
+            <w:proofErr w:type="spellEnd"/>
+            <w:r>
+              <w:rPr>
+                <w:sz w:val="26"/>
+                <w:szCs w:val="26"/>
+              </w:rPr>
+              <w:t xml:space="preserve"> - </w:t>
+            </w:r>
             <w:r>
               <w:rPr>
                 <w:sz w:val="26"/>
@@ -3635,6 +3772,7 @@
         </w:rPr>
         <w:t xml:space="preserve"> lowers </w:t>
       </w:r>
+      <w:proofErr w:type="spellStart"/>
       <w:proofErr w:type="gramStart"/>
       <w:r>
         <w:rPr>
@@ -3643,6 +3781,7 @@
         </w:rPr>
         <w:t>it’s</w:t>
       </w:r>
+      <w:proofErr w:type="spellEnd"/>
       <w:proofErr w:type="gramEnd"/>
       <w:r>
         <w:rPr>
@@ -3723,14 +3862,15 @@
           <w:sz w:val="26"/>
           <w:szCs w:val="26"/>
         </w:rPr>
-        <w:t>. Poison damages enemies directly to their health, ignoring their shield. T</w:t>
-      </w:r>
-      <w:r>
-        <w:rPr>
-          <w:sz w:val="26"/>
-          <w:szCs w:val="26"/>
-        </w:rPr>
-        <w:t xml:space="preserve">his </w:t>
+        <w:t xml:space="preserve">. Poison damages enemies directly to their </w:t>
+      </w:r>
+      <w:r>
+        <w:rPr>
+          <w:sz w:val="26"/>
+          <w:szCs w:val="26"/>
+        </w:rPr>
+        <w:lastRenderedPageBreak/>
+        <w:t xml:space="preserve">health, ignoring their shield. This </w:t>
       </w:r>
       <w:proofErr w:type="spellStart"/>
       <w:r>
@@ -3785,7 +3925,6 @@
           <w:sz w:val="26"/>
           <w:szCs w:val="26"/>
         </w:rPr>
-        <w:lastRenderedPageBreak/>
         <w:t xml:space="preserve">Weakness </w:t>
       </w:r>
       <w:r>
@@ -3823,14 +3962,7 @@
           <w:sz w:val="26"/>
           <w:szCs w:val="26"/>
         </w:rPr>
-        <w:t xml:space="preserve"> deal 35% less damage, while it’s on them. </w:t>
-      </w:r>
-      <w:r>
-        <w:rPr>
-          <w:sz w:val="26"/>
-          <w:szCs w:val="26"/>
-        </w:rPr>
-        <w:t xml:space="preserve">This </w:t>
+        <w:t xml:space="preserve"> deal 35% less damage, while it’s on them. This </w:t>
       </w:r>
       <w:proofErr w:type="spellStart"/>
       <w:r>
@@ -3885,14 +4017,7 @@
           <w:sz w:val="26"/>
           <w:szCs w:val="26"/>
         </w:rPr>
-        <w:t xml:space="preserve">Ignition - </w:t>
-      </w:r>
-      <w:r>
-        <w:rPr>
-          <w:sz w:val="26"/>
-          <w:szCs w:val="26"/>
-        </w:rPr>
-        <w:t xml:space="preserve">enemies with this </w:t>
+        <w:t xml:space="preserve">Ignition - enemies with this </w:t>
       </w:r>
       <w:proofErr w:type="spellStart"/>
       <w:r>
@@ -3924,21 +4049,7 @@
           <w:sz w:val="26"/>
           <w:szCs w:val="26"/>
         </w:rPr>
-        <w:t xml:space="preserve">. </w:t>
-      </w:r>
-      <w:r>
-        <w:rPr>
-          <w:sz w:val="26"/>
-          <w:szCs w:val="26"/>
-        </w:rPr>
-        <w:t>Ignition</w:t>
-      </w:r>
-      <w:r>
-        <w:rPr>
-          <w:sz w:val="26"/>
-          <w:szCs w:val="26"/>
-        </w:rPr>
-        <w:t xml:space="preserve"> </w:t>
+        <w:t xml:space="preserve">. Ignition </w:t>
       </w:r>
       <w:r>
         <w:rPr>

</xml_diff>